<commit_message>
Nuevas entidades en DER
</commit_message>
<xml_diff>
--- a/Entregables/DER/DER_2015-UTN_V1.0.docx
+++ b/Entregables/DER/DER_2015-UTN_V1.0.docx
@@ -244,21 +244,12 @@
               <w:spacing w:after="120"/>
               <w:ind w:left="175"/>
             </w:pPr>
-            <w:proofErr w:type="spellStart"/>
             <w:r>
               <w:rPr>
                 <w:rFonts w:ascii="Arial" w:eastAsia="Arial" w:hAnsi="Arial" w:cs="Arial"/>
                 <w:sz w:val="20"/>
               </w:rPr>
-              <w:t>Croci</w:t>
-            </w:r>
-            <w:proofErr w:type="spellEnd"/>
-            <w:r>
-              <w:rPr>
-                <w:rFonts w:ascii="Arial" w:eastAsia="Arial" w:hAnsi="Arial" w:cs="Arial"/>
-                <w:sz w:val="20"/>
-              </w:rPr>
-              <w:t>, Federico</w:t>
+              <w:t>Croci, Federico</w:t>
             </w:r>
           </w:p>
         </w:tc>
@@ -345,21 +336,12 @@
               <w:spacing w:after="120"/>
               <w:ind w:left="175"/>
             </w:pPr>
-            <w:proofErr w:type="spellStart"/>
             <w:r>
               <w:rPr>
                 <w:rFonts w:ascii="Arial" w:eastAsia="Arial" w:hAnsi="Arial" w:cs="Arial"/>
                 <w:sz w:val="20"/>
               </w:rPr>
-              <w:t>Budic</w:t>
-            </w:r>
-            <w:proofErr w:type="spellEnd"/>
-            <w:r>
-              <w:rPr>
-                <w:rFonts w:ascii="Arial" w:eastAsia="Arial" w:hAnsi="Arial" w:cs="Arial"/>
-                <w:sz w:val="20"/>
-              </w:rPr>
-              <w:t>, Hernán</w:t>
+              <w:t>Budic, Hernán</w:t>
             </w:r>
           </w:p>
         </w:tc>
@@ -445,23 +427,13 @@
               <w:spacing w:after="120"/>
               <w:ind w:left="175"/>
             </w:pPr>
-            <w:proofErr w:type="spellStart"/>
             <w:r>
               <w:rPr>
                 <w:rFonts w:ascii="Arial" w:eastAsia="Arial" w:hAnsi="Arial" w:cs="Arial"/>
                 <w:sz w:val="20"/>
                 <w:shd w:val="clear" w:color="auto" w:fill="FFFFFF"/>
               </w:rPr>
-              <w:t>Rodriguez</w:t>
-            </w:r>
-            <w:proofErr w:type="spellEnd"/>
-            <w:r>
-              <w:rPr>
-                <w:rFonts w:ascii="Arial" w:eastAsia="Arial" w:hAnsi="Arial" w:cs="Arial"/>
-                <w:sz w:val="20"/>
-                <w:shd w:val="clear" w:color="auto" w:fill="FFFFFF"/>
-              </w:rPr>
-              <w:t>, Maximiliano</w:t>
+              <w:t>Rodriguez, Maximiliano</w:t>
             </w:r>
           </w:p>
         </w:tc>
@@ -548,21 +520,12 @@
               <w:spacing w:after="120"/>
               <w:ind w:left="175"/>
             </w:pPr>
-            <w:proofErr w:type="spellStart"/>
             <w:r>
               <w:rPr>
                 <w:rFonts w:ascii="Arial" w:eastAsia="Arial" w:hAnsi="Arial" w:cs="Arial"/>
                 <w:sz w:val="20"/>
               </w:rPr>
-              <w:t>Tiberti</w:t>
-            </w:r>
-            <w:proofErr w:type="spellEnd"/>
-            <w:r>
-              <w:rPr>
-                <w:rFonts w:ascii="Arial" w:eastAsia="Arial" w:hAnsi="Arial" w:cs="Arial"/>
-                <w:sz w:val="20"/>
-              </w:rPr>
-              <w:t>, Franco</w:t>
+              <w:t>Tiberti, Franco</w:t>
             </w:r>
           </w:p>
         </w:tc>
@@ -678,42 +641,13 @@
           <w:i/>
           <w:sz w:val="22"/>
         </w:rPr>
-        <w:t xml:space="preserve"> Ing. Federico </w:t>
+        <w:t xml:space="preserve"> Ing. Federico Casuseslu, Ing. Nicolás Rodriguez</w:t>
       </w:r>
-      <w:proofErr w:type="spellStart"/>
-      <w:r>
-        <w:rPr>
-          <w:rFonts w:ascii="Arial" w:eastAsia="Arial" w:hAnsi="Arial" w:cs="Arial"/>
-          <w:i/>
-          <w:sz w:val="22"/>
-        </w:rPr>
-        <w:t>Casuseslu</w:t>
-      </w:r>
-      <w:proofErr w:type="spellEnd"/>
-      <w:r>
-        <w:rPr>
-          <w:rFonts w:ascii="Arial" w:eastAsia="Arial" w:hAnsi="Arial" w:cs="Arial"/>
-          <w:i/>
-          <w:sz w:val="22"/>
-        </w:rPr>
-        <w:t xml:space="preserve">, Ing. Nicolás </w:t>
-      </w:r>
-      <w:proofErr w:type="spellStart"/>
-      <w:r>
-        <w:rPr>
-          <w:rFonts w:ascii="Arial" w:eastAsia="Arial" w:hAnsi="Arial" w:cs="Arial"/>
-          <w:i/>
-          <w:sz w:val="22"/>
-        </w:rPr>
-        <w:t>Rodriguez</w:t>
-      </w:r>
-      <w:proofErr w:type="spellEnd"/>
     </w:p>
     <w:p>
       <w:pPr>
         <w:jc w:val="both"/>
       </w:pPr>
-      <w:proofErr w:type="spellStart"/>
       <w:r>
         <w:rPr>
           <w:rFonts w:ascii="Arial" w:eastAsia="Arial" w:hAnsi="Arial" w:cs="Arial"/>
@@ -721,17 +655,7 @@
           <w:i/>
           <w:sz w:val="22"/>
         </w:rPr>
-        <w:t>Controller</w:t>
-      </w:r>
-      <w:proofErr w:type="spellEnd"/>
-      <w:r>
-        <w:rPr>
-          <w:rFonts w:ascii="Arial" w:eastAsia="Arial" w:hAnsi="Arial" w:cs="Arial"/>
-          <w:b/>
-          <w:i/>
-          <w:sz w:val="22"/>
-        </w:rPr>
-        <w:t xml:space="preserve">: </w:t>
+        <w:t xml:space="preserve">Controller: </w:t>
       </w:r>
       <w:r>
         <w:rPr>
@@ -1034,21 +958,12 @@
               <w:widowControl w:val="0"/>
               <w:spacing w:before="40" w:after="40" w:line="288" w:lineRule="auto"/>
             </w:pPr>
-            <w:proofErr w:type="spellStart"/>
             <w:r>
               <w:rPr>
                 <w:rFonts w:ascii="Arial" w:eastAsia="Arial" w:hAnsi="Arial" w:cs="Arial"/>
                 <w:sz w:val="22"/>
               </w:rPr>
-              <w:t>Croci</w:t>
-            </w:r>
-            <w:proofErr w:type="spellEnd"/>
-            <w:r>
-              <w:rPr>
-                <w:rFonts w:ascii="Arial" w:eastAsia="Arial" w:hAnsi="Arial" w:cs="Arial"/>
-                <w:sz w:val="22"/>
-              </w:rPr>
-              <w:t>, Federico Nicolás</w:t>
+              <w:t>Croci, Federico Nicolás</w:t>
             </w:r>
           </w:p>
         </w:tc>
@@ -1173,21 +1088,148 @@
               <w:widowControl w:val="0"/>
               <w:spacing w:before="40" w:after="40" w:line="288" w:lineRule="auto"/>
             </w:pPr>
-            <w:proofErr w:type="spellStart"/>
             <w:r>
               <w:rPr>
                 <w:rFonts w:ascii="Arial" w:eastAsia="Arial" w:hAnsi="Arial" w:cs="Arial"/>
                 <w:sz w:val="22"/>
               </w:rPr>
-              <w:t>Croci</w:t>
-            </w:r>
-            <w:proofErr w:type="spellEnd"/>
-            <w:r>
+              <w:t>Croci, Federico Nicolás</w:t>
+            </w:r>
+          </w:p>
+        </w:tc>
+        <w:bookmarkStart w:id="0" w:name="_GoBack"/>
+        <w:bookmarkEnd w:id="0"/>
+      </w:tr>
+      <w:tr>
+        <w:trPr>
+          <w:jc w:val="center"/>
+        </w:trPr>
+        <w:tc>
+          <w:tcPr>
+            <w:tcW w:w="1726" w:type="dxa"/>
+            <w:tcBorders>
+              <w:top w:val="single" w:sz="6" w:space="0" w:color="000001"/>
+              <w:left w:val="single" w:sz="6" w:space="0" w:color="000001"/>
+              <w:bottom w:val="single" w:sz="6" w:space="0" w:color="000001"/>
+            </w:tcBorders>
+            <w:shd w:val="clear" w:color="auto" w:fill="FFFFFF"/>
+            <w:tcMar>
+              <w:left w:w="84" w:type="dxa"/>
+            </w:tcMar>
+          </w:tcPr>
+          <w:p>
+            <w:pPr>
+              <w:tabs>
+                <w:tab w:val="center" w:pos="4320"/>
+                <w:tab w:val="right" w:pos="8640"/>
+              </w:tabs>
+              <w:jc w:val="center"/>
               <w:rPr>
                 <w:rFonts w:ascii="Arial" w:eastAsia="Arial" w:hAnsi="Arial" w:cs="Arial"/>
                 <w:sz w:val="22"/>
               </w:rPr>
-              <w:t>, Federico Nicolás</w:t>
+            </w:pPr>
+            <w:r>
+              <w:rPr>
+                <w:rFonts w:ascii="Arial" w:eastAsia="Arial" w:hAnsi="Arial" w:cs="Arial"/>
+                <w:sz w:val="22"/>
+              </w:rPr>
+              <w:t>20/06/2015</w:t>
+            </w:r>
+          </w:p>
+        </w:tc>
+        <w:tc>
+          <w:tcPr>
+            <w:tcW w:w="1102" w:type="dxa"/>
+            <w:tcBorders>
+              <w:top w:val="single" w:sz="6" w:space="0" w:color="000001"/>
+              <w:left w:val="single" w:sz="6" w:space="0" w:color="000001"/>
+              <w:bottom w:val="single" w:sz="6" w:space="0" w:color="000001"/>
+            </w:tcBorders>
+            <w:shd w:val="clear" w:color="auto" w:fill="FFFFFF"/>
+            <w:tcMar>
+              <w:left w:w="84" w:type="dxa"/>
+            </w:tcMar>
+          </w:tcPr>
+          <w:p>
+            <w:pPr>
+              <w:widowControl w:val="0"/>
+              <w:spacing w:before="40" w:after="40" w:line="288" w:lineRule="auto"/>
+              <w:jc w:val="center"/>
+              <w:rPr>
+                <w:rFonts w:ascii="Arial" w:eastAsia="Arial" w:hAnsi="Arial" w:cs="Arial"/>
+                <w:sz w:val="22"/>
+              </w:rPr>
+            </w:pPr>
+            <w:r>
+              <w:rPr>
+                <w:rFonts w:ascii="Arial" w:eastAsia="Arial" w:hAnsi="Arial" w:cs="Arial"/>
+                <w:sz w:val="22"/>
+              </w:rPr>
+              <w:t>3</w:t>
+            </w:r>
+          </w:p>
+        </w:tc>
+        <w:tc>
+          <w:tcPr>
+            <w:tcW w:w="4300" w:type="dxa"/>
+            <w:tcBorders>
+              <w:top w:val="single" w:sz="6" w:space="0" w:color="000001"/>
+              <w:left w:val="single" w:sz="6" w:space="0" w:color="000001"/>
+              <w:bottom w:val="single" w:sz="6" w:space="0" w:color="000001"/>
+            </w:tcBorders>
+            <w:shd w:val="clear" w:color="auto" w:fill="FFFFFF"/>
+            <w:tcMar>
+              <w:left w:w="84" w:type="dxa"/>
+            </w:tcMar>
+          </w:tcPr>
+          <w:p>
+            <w:pPr>
+              <w:widowControl w:val="0"/>
+              <w:spacing w:before="40" w:after="40" w:line="288" w:lineRule="auto"/>
+              <w:rPr>
+                <w:rFonts w:ascii="Arial" w:eastAsia="Arial" w:hAnsi="Arial" w:cs="Arial"/>
+                <w:sz w:val="22"/>
+              </w:rPr>
+            </w:pPr>
+            <w:r>
+              <w:rPr>
+                <w:rFonts w:ascii="Arial" w:eastAsia="Arial" w:hAnsi="Arial" w:cs="Arial"/>
+                <w:sz w:val="22"/>
+              </w:rPr>
+              <w:t>Se agregaron entidades.</w:t>
+            </w:r>
+          </w:p>
+        </w:tc>
+        <w:tc>
+          <w:tcPr>
+            <w:tcW w:w="2355" w:type="dxa"/>
+            <w:tcBorders>
+              <w:top w:val="single" w:sz="6" w:space="0" w:color="000001"/>
+              <w:left w:val="single" w:sz="6" w:space="0" w:color="000001"/>
+              <w:bottom w:val="single" w:sz="6" w:space="0" w:color="000001"/>
+              <w:right w:val="single" w:sz="6" w:space="0" w:color="000001"/>
+            </w:tcBorders>
+            <w:shd w:val="clear" w:color="auto" w:fill="FFFFFF"/>
+            <w:tcMar>
+              <w:left w:w="84" w:type="dxa"/>
+            </w:tcMar>
+          </w:tcPr>
+          <w:p>
+            <w:pPr>
+              <w:widowControl w:val="0"/>
+              <w:spacing w:before="40" w:after="40" w:line="288" w:lineRule="auto"/>
+              <w:rPr>
+                <w:rFonts w:ascii="Arial" w:eastAsia="Arial" w:hAnsi="Arial" w:cs="Arial"/>
+                <w:sz w:val="22"/>
+              </w:rPr>
+            </w:pPr>
+            <w:r>
+              <w:rPr>
+                <w:rFonts w:ascii="Arial" w:eastAsia="Arial" w:hAnsi="Arial" w:cs="Arial"/>
+                <w:sz w:val="22"/>
+              </w:rPr>
+              <w:t>Croci, Federico Nicolás</w:t>
             </w:r>
           </w:p>
         </w:tc>
@@ -1292,7 +1334,7 @@
         </mc:AlternateContent>
       </w:r>
       <w:r>
-        <w:object w:dxaOrig="8686" w:dyaOrig="4425">
+        <w:object w:dxaOrig="8745" w:dyaOrig="5701">
           <v:shapetype id="_x0000_t75" coordsize="21600,21600" o:spt="75" o:preferrelative="t" path="m@4@5l@4@11@9@11@9@5xe" filled="f" stroked="f">
             <v:stroke joinstyle="miter"/>
             <v:formulas>
@@ -1312,10 +1354,10 @@
             <v:path o:extrusionok="f" gradientshapeok="t" o:connecttype="rect"/>
             <o:lock v:ext="edit" aspectratio="t"/>
           </v:shapetype>
-          <v:shape id="_x0000_i1025" type="#_x0000_t75" style="width:434.25pt;height:221.25pt" o:ole="">
+          <v:shape id="_x0000_i1025" type="#_x0000_t75" style="width:437.35pt;height:285.3pt" o:ole="">
             <v:imagedata r:id="rId7" o:title=""/>
           </v:shape>
-          <o:OLEObject Type="Embed" ProgID="Visio.Drawing.15" ShapeID="_x0000_i1025" DrawAspect="Content" ObjectID="_1496584047" r:id="rId8"/>
+          <o:OLEObject Type="Embed" ProgID="Visio.Drawing.15" ShapeID="_x0000_i1025" DrawAspect="Content" ObjectID="_1496653008" r:id="rId8"/>
         </w:object>
       </w:r>
     </w:p>
@@ -1357,7 +1399,6 @@
                 <w:b/>
               </w:rPr>
             </w:pPr>
-            <w:bookmarkStart w:id="0" w:name="_GoBack"/>
             <w:r>
               <w:rPr>
                 <w:b/>
@@ -1372,59 +1413,27 @@
                 <w:u w:val="single"/>
               </w:rPr>
             </w:pPr>
-            <w:proofErr w:type="spellStart"/>
             <w:r>
               <w:rPr>
                 <w:u w:val="single"/>
               </w:rPr>
-              <w:t>idUsuario</w:t>
-            </w:r>
-            <w:proofErr w:type="spellEnd"/>
-            <w:r>
-              <w:rPr>
-                <w:u w:val="single"/>
-              </w:rPr>
-              <w:t xml:space="preserve"> </w:t>
-            </w:r>
-          </w:p>
-          <w:p>
-            <w:pPr>
-              <w:suppressAutoHyphens w:val="0"/>
-            </w:pPr>
-            <w:r>
-              <w:t>Nombre</w:t>
-            </w:r>
-          </w:p>
-          <w:p>
-            <w:pPr>
-              <w:suppressAutoHyphens w:val="0"/>
-            </w:pPr>
-            <w:r>
-              <w:t>Apellido</w:t>
-            </w:r>
-          </w:p>
-          <w:p>
-            <w:pPr>
-              <w:suppressAutoHyphens w:val="0"/>
-            </w:pPr>
-            <w:r>
-              <w:t>DNI</w:t>
-            </w:r>
-          </w:p>
-          <w:p>
-            <w:pPr>
-              <w:suppressAutoHyphens w:val="0"/>
-            </w:pPr>
-            <w:r>
-              <w:t>Dirección</w:t>
-            </w:r>
-          </w:p>
-          <w:p>
-            <w:pPr>
-              <w:suppressAutoHyphens w:val="0"/>
-            </w:pPr>
-            <w:r>
-              <w:t>CUIT</w:t>
+              <w:t xml:space="preserve">idUsuario </w:t>
+            </w:r>
+          </w:p>
+          <w:p>
+            <w:pPr>
+              <w:suppressAutoHyphens w:val="0"/>
+            </w:pPr>
+            <w:r>
+              <w:t>fechaCreacion</w:t>
+            </w:r>
+          </w:p>
+          <w:p>
+            <w:pPr>
+              <w:suppressAutoHyphens w:val="0"/>
+            </w:pPr>
+            <w:r>
+              <w:t>estado</w:t>
             </w:r>
           </w:p>
           <w:p>
@@ -1464,160 +1473,39 @@
             <w:pPr>
               <w:suppressAutoHyphens w:val="0"/>
               <w:rPr>
-                <w:b/>
-              </w:rPr>
-            </w:pPr>
-          </w:p>
-        </w:tc>
-      </w:tr>
-      <w:bookmarkEnd w:id="0"/>
-      <w:tr>
-        <w:tc>
-          <w:tcPr>
-            <w:tcW w:w="4950" w:type="dxa"/>
-          </w:tcPr>
-          <w:p>
-            <w:pPr>
-              <w:suppressAutoHyphens w:val="0"/>
-              <w:rPr>
-                <w:b/>
-              </w:rPr>
-            </w:pPr>
-            <w:r>
-              <w:rPr>
-                <w:b/>
-              </w:rPr>
-              <w:t>Inversiones:</w:t>
-            </w:r>
-          </w:p>
-          <w:p>
-            <w:pPr>
-              <w:suppressAutoHyphens w:val="0"/>
-              <w:rPr>
                 <w:u w:val="single"/>
               </w:rPr>
             </w:pPr>
-            <w:proofErr w:type="spellStart"/>
             <w:r>
               <w:rPr>
                 <w:u w:val="single"/>
               </w:rPr>
-              <w:t>idInversion</w:t>
-            </w:r>
-            <w:proofErr w:type="spellEnd"/>
-          </w:p>
-          <w:p>
-            <w:pPr>
-              <w:suppressAutoHyphens w:val="0"/>
-            </w:pPr>
-            <w:proofErr w:type="spellStart"/>
+              <w:t>idEmprendedor</w:t>
+            </w:r>
+          </w:p>
+          <w:p>
+            <w:pPr>
+              <w:suppressAutoHyphens w:val="0"/>
+            </w:pPr>
             <w:r>
               <w:t>idUsuario</w:t>
             </w:r>
-            <w:proofErr w:type="spellEnd"/>
-          </w:p>
-          <w:p>
-            <w:pPr>
-              <w:suppressAutoHyphens w:val="0"/>
-            </w:pPr>
-            <w:proofErr w:type="spellStart"/>
-            <w:r>
-              <w:t>idEmprendimiento</w:t>
-            </w:r>
-            <w:proofErr w:type="spellEnd"/>
-          </w:p>
-          <w:p>
-            <w:pPr>
-              <w:suppressAutoHyphens w:val="0"/>
-            </w:pPr>
-            <w:r>
-              <w:t>monto</w:t>
-            </w:r>
-          </w:p>
-          <w:p>
-            <w:pPr>
-              <w:suppressAutoHyphens w:val="0"/>
-              <w:rPr>
-                <w:b/>
-              </w:rPr>
-            </w:pPr>
-          </w:p>
-        </w:tc>
-        <w:tc>
-          <w:tcPr>
-            <w:tcW w:w="4951" w:type="dxa"/>
-          </w:tcPr>
-          <w:p>
-            <w:pPr>
-              <w:suppressAutoHyphens w:val="0"/>
-              <w:rPr>
-                <w:b/>
-              </w:rPr>
-            </w:pPr>
-            <w:r>
-              <w:rPr>
-                <w:b/>
-              </w:rPr>
-              <w:t>Emprendimientos:</w:t>
-            </w:r>
-          </w:p>
-          <w:p>
-            <w:pPr>
-              <w:suppressAutoHyphens w:val="0"/>
-              <w:rPr>
-                <w:u w:val="single"/>
-              </w:rPr>
-            </w:pPr>
-            <w:proofErr w:type="spellStart"/>
-            <w:r>
-              <w:rPr>
-                <w:u w:val="single"/>
-              </w:rPr>
-              <w:t>idEmprendimiento</w:t>
-            </w:r>
-            <w:proofErr w:type="spellEnd"/>
-          </w:p>
-          <w:p>
-            <w:pPr>
-              <w:suppressAutoHyphens w:val="0"/>
-            </w:pPr>
-            <w:proofErr w:type="spellStart"/>
-            <w:r>
-              <w:t>idCategoria</w:t>
-            </w:r>
-            <w:proofErr w:type="spellEnd"/>
-          </w:p>
-          <w:p>
-            <w:pPr>
-              <w:suppressAutoHyphens w:val="0"/>
-            </w:pPr>
-            <w:r>
-              <w:t>Monto</w:t>
-            </w:r>
-          </w:p>
-          <w:p>
-            <w:pPr>
-              <w:suppressAutoHyphens w:val="0"/>
-            </w:pPr>
-            <w:r>
-              <w:t>Tipo de meta</w:t>
-            </w:r>
-          </w:p>
-          <w:p>
-            <w:pPr>
-              <w:suppressAutoHyphens w:val="0"/>
-            </w:pPr>
-            <w:r>
-              <w:t>Descripción</w:t>
-            </w:r>
-          </w:p>
-          <w:p>
-            <w:pPr>
-              <w:suppressAutoHyphens w:val="0"/>
-              <w:rPr>
-                <w:b/>
-              </w:rPr>
-            </w:pPr>
+          </w:p>
+          <w:p>
+            <w:pPr>
+              <w:suppressAutoHyphens w:val="0"/>
+            </w:pPr>
+            <w:r>
+              <w:t>fechaAprobacion</w:t>
+            </w:r>
+          </w:p>
+          <w:p>
+            <w:pPr>
+              <w:suppressAutoHyphens w:val="0"/>
+            </w:pPr>
+            <w:r>
+              <w:t>estado</w:t>
+            </w:r>
           </w:p>
         </w:tc>
       </w:tr>
@@ -1633,57 +1521,96 @@
                 <w:b/>
               </w:rPr>
             </w:pPr>
-            <w:proofErr w:type="spellStart"/>
             <w:r>
               <w:rPr>
                 <w:b/>
               </w:rPr>
-              <w:t>Categorias</w:t>
-            </w:r>
-            <w:proofErr w:type="spellEnd"/>
-            <w:r>
+              <w:t>Datos de usuario:</w:t>
+            </w:r>
+          </w:p>
+          <w:p>
+            <w:pPr>
+              <w:suppressAutoHyphens w:val="0"/>
+              <w:rPr>
+                <w:u w:val="single"/>
+              </w:rPr>
+            </w:pPr>
+            <w:r>
+              <w:rPr>
+                <w:u w:val="single"/>
+              </w:rPr>
+              <w:t>idConjuntoDatos</w:t>
+            </w:r>
+          </w:p>
+          <w:p>
+            <w:pPr>
+              <w:suppressAutoHyphens w:val="0"/>
+            </w:pPr>
+            <w:r>
+              <w:t>idUsuario</w:t>
+            </w:r>
+          </w:p>
+          <w:p>
+            <w:pPr>
+              <w:suppressAutoHyphens w:val="0"/>
+            </w:pPr>
+            <w:r>
+              <w:t>fechaConjuntoDatos</w:t>
+            </w:r>
+          </w:p>
+          <w:p>
+            <w:pPr>
+              <w:suppressAutoHyphens w:val="0"/>
+            </w:pPr>
+            <w:r>
+              <w:t>Nombre</w:t>
+            </w:r>
+          </w:p>
+          <w:p>
+            <w:pPr>
+              <w:suppressAutoHyphens w:val="0"/>
+            </w:pPr>
+            <w:r>
+              <w:t>Apellido</w:t>
+            </w:r>
+          </w:p>
+          <w:p>
+            <w:pPr>
+              <w:suppressAutoHyphens w:val="0"/>
+            </w:pPr>
+            <w:r>
+              <w:t>DNI</w:t>
+            </w:r>
+          </w:p>
+          <w:p>
+            <w:pPr>
+              <w:suppressAutoHyphens w:val="0"/>
+            </w:pPr>
+            <w:r>
+              <w:t>Dirección</w:t>
+            </w:r>
+          </w:p>
+          <w:p>
+            <w:pPr>
+              <w:suppressAutoHyphens w:val="0"/>
+            </w:pPr>
+            <w:r>
+              <w:lastRenderedPageBreak/>
+              <w:t>CUIT</w:t>
+            </w:r>
+          </w:p>
+          <w:p>
+            <w:pPr>
+              <w:suppressAutoHyphens w:val="0"/>
+            </w:pPr>
+          </w:p>
+          <w:p>
+            <w:pPr>
+              <w:suppressAutoHyphens w:val="0"/>
               <w:rPr>
                 <w:b/>
               </w:rPr>
-              <w:t>:</w:t>
-            </w:r>
-          </w:p>
-          <w:p>
-            <w:pPr>
-              <w:suppressAutoHyphens w:val="0"/>
-              <w:rPr>
-                <w:u w:val="single"/>
-              </w:rPr>
-            </w:pPr>
-            <w:proofErr w:type="spellStart"/>
-            <w:r>
-              <w:rPr>
-                <w:u w:val="single"/>
-              </w:rPr>
-              <w:t>idCategoria</w:t>
-            </w:r>
-            <w:proofErr w:type="spellEnd"/>
-          </w:p>
-          <w:p>
-            <w:pPr>
-              <w:suppressAutoHyphens w:val="0"/>
-            </w:pPr>
-            <w:proofErr w:type="spellStart"/>
-            <w:r>
-              <w:t>nombreCategoria</w:t>
-            </w:r>
-            <w:proofErr w:type="spellEnd"/>
-          </w:p>
-          <w:p>
-            <w:pPr>
-              <w:suppressAutoHyphens w:val="0"/>
-            </w:pPr>
-            <w:proofErr w:type="spellStart"/>
-            <w:r>
-              <w:lastRenderedPageBreak/>
-              <w:t>descripcionCategoria</w:t>
-            </w:r>
-            <w:proofErr w:type="spellEnd"/>
+            </w:pPr>
           </w:p>
           <w:p>
             <w:pPr>
@@ -1710,7 +1637,7 @@
                 <w:b/>
               </w:rPr>
               <w:lastRenderedPageBreak/>
-              <w:t>Comentarios:</w:t>
+              <w:t>Datos de emprendedor:</w:t>
             </w:r>
           </w:p>
           <w:p>
@@ -1720,42 +1647,32 @@
                 <w:u w:val="single"/>
               </w:rPr>
             </w:pPr>
-            <w:proofErr w:type="spellStart"/>
             <w:r>
               <w:rPr>
                 <w:u w:val="single"/>
               </w:rPr>
-              <w:t>idComentario</w:t>
-            </w:r>
-            <w:proofErr w:type="spellEnd"/>
-          </w:p>
-          <w:p>
-            <w:pPr>
-              <w:suppressAutoHyphens w:val="0"/>
-            </w:pPr>
-            <w:proofErr w:type="spellStart"/>
-            <w:r>
-              <w:t>idComentararioAnterior</w:t>
-            </w:r>
-            <w:proofErr w:type="spellEnd"/>
-          </w:p>
-          <w:p>
-            <w:pPr>
-              <w:suppressAutoHyphens w:val="0"/>
-            </w:pPr>
-            <w:proofErr w:type="spellStart"/>
-            <w:r>
-              <w:lastRenderedPageBreak/>
-              <w:t>textoComentario</w:t>
-            </w:r>
-            <w:proofErr w:type="spellEnd"/>
-          </w:p>
-          <w:p>
-            <w:pPr>
-              <w:suppressAutoHyphens w:val="0"/>
-              <w:rPr>
-                <w:b/>
-              </w:rPr>
+              <w:t>idConjuntoDatos</w:t>
+            </w:r>
+          </w:p>
+          <w:p>
+            <w:pPr>
+              <w:suppressAutoHyphens w:val="0"/>
+            </w:pPr>
+            <w:r>
+              <w:t>idEmprendedor</w:t>
+            </w:r>
+          </w:p>
+          <w:p>
+            <w:pPr>
+              <w:suppressAutoHyphens w:val="0"/>
+            </w:pPr>
+            <w:r>
+              <w:t>fechaConjuntoDatos</w:t>
+            </w:r>
+          </w:p>
+          <w:p>
+            <w:pPr>
+              <w:suppressAutoHyphens w:val="0"/>
             </w:pPr>
           </w:p>
         </w:tc>
@@ -1777,6 +1694,262 @@
                 <w:b/>
               </w:rPr>
               <w:lastRenderedPageBreak/>
+              <w:t>Inversiones:</w:t>
+            </w:r>
+          </w:p>
+          <w:p>
+            <w:pPr>
+              <w:suppressAutoHyphens w:val="0"/>
+              <w:rPr>
+                <w:u w:val="single"/>
+              </w:rPr>
+            </w:pPr>
+            <w:r>
+              <w:rPr>
+                <w:u w:val="single"/>
+              </w:rPr>
+              <w:t>idInversion</w:t>
+            </w:r>
+          </w:p>
+          <w:p>
+            <w:pPr>
+              <w:suppressAutoHyphens w:val="0"/>
+            </w:pPr>
+            <w:r>
+              <w:t>idUsuario</w:t>
+            </w:r>
+          </w:p>
+          <w:p>
+            <w:pPr>
+              <w:suppressAutoHyphens w:val="0"/>
+            </w:pPr>
+            <w:r>
+              <w:t>idEmprendimiento</w:t>
+            </w:r>
+          </w:p>
+          <w:p>
+            <w:pPr>
+              <w:suppressAutoHyphens w:val="0"/>
+            </w:pPr>
+            <w:r>
+              <w:t>monto</w:t>
+            </w:r>
+          </w:p>
+          <w:p>
+            <w:pPr>
+              <w:suppressAutoHyphens w:val="0"/>
+              <w:rPr>
+                <w:b/>
+              </w:rPr>
+            </w:pPr>
+          </w:p>
+        </w:tc>
+        <w:tc>
+          <w:tcPr>
+            <w:tcW w:w="4951" w:type="dxa"/>
+          </w:tcPr>
+          <w:p>
+            <w:pPr>
+              <w:suppressAutoHyphens w:val="0"/>
+              <w:rPr>
+                <w:b/>
+              </w:rPr>
+            </w:pPr>
+            <w:r>
+              <w:rPr>
+                <w:b/>
+              </w:rPr>
+              <w:t>Emprendimientos:</w:t>
+            </w:r>
+          </w:p>
+          <w:p>
+            <w:pPr>
+              <w:suppressAutoHyphens w:val="0"/>
+              <w:rPr>
+                <w:u w:val="single"/>
+              </w:rPr>
+            </w:pPr>
+            <w:r>
+              <w:rPr>
+                <w:u w:val="single"/>
+              </w:rPr>
+              <w:t>idEmprendimiento</w:t>
+            </w:r>
+          </w:p>
+          <w:p>
+            <w:pPr>
+              <w:suppressAutoHyphens w:val="0"/>
+            </w:pPr>
+            <w:r>
+              <w:t>idCategoria</w:t>
+            </w:r>
+          </w:p>
+          <w:p>
+            <w:pPr>
+              <w:suppressAutoHyphens w:val="0"/>
+            </w:pPr>
+            <w:r>
+              <w:t>Monto</w:t>
+            </w:r>
+          </w:p>
+          <w:p>
+            <w:pPr>
+              <w:suppressAutoHyphens w:val="0"/>
+            </w:pPr>
+            <w:r>
+              <w:t>Tipo de meta</w:t>
+            </w:r>
+          </w:p>
+          <w:p>
+            <w:pPr>
+              <w:suppressAutoHyphens w:val="0"/>
+            </w:pPr>
+            <w:r>
+              <w:t>Descripción</w:t>
+            </w:r>
+          </w:p>
+          <w:p>
+            <w:pPr>
+              <w:suppressAutoHyphens w:val="0"/>
+              <w:rPr>
+                <w:b/>
+              </w:rPr>
+            </w:pPr>
+          </w:p>
+        </w:tc>
+      </w:tr>
+      <w:tr>
+        <w:tc>
+          <w:tcPr>
+            <w:tcW w:w="4950" w:type="dxa"/>
+          </w:tcPr>
+          <w:p>
+            <w:pPr>
+              <w:suppressAutoHyphens w:val="0"/>
+              <w:rPr>
+                <w:b/>
+              </w:rPr>
+            </w:pPr>
+            <w:r>
+              <w:rPr>
+                <w:b/>
+              </w:rPr>
+              <w:t>Categorias:</w:t>
+            </w:r>
+          </w:p>
+          <w:p>
+            <w:pPr>
+              <w:suppressAutoHyphens w:val="0"/>
+              <w:rPr>
+                <w:u w:val="single"/>
+              </w:rPr>
+            </w:pPr>
+            <w:r>
+              <w:rPr>
+                <w:u w:val="single"/>
+              </w:rPr>
+              <w:t>idCategoria</w:t>
+            </w:r>
+          </w:p>
+          <w:p>
+            <w:pPr>
+              <w:suppressAutoHyphens w:val="0"/>
+            </w:pPr>
+            <w:r>
+              <w:t>nombreCategoria</w:t>
+            </w:r>
+          </w:p>
+          <w:p>
+            <w:pPr>
+              <w:suppressAutoHyphens w:val="0"/>
+            </w:pPr>
+            <w:r>
+              <w:t>descripcionCategoria</w:t>
+            </w:r>
+          </w:p>
+          <w:p>
+            <w:pPr>
+              <w:suppressAutoHyphens w:val="0"/>
+              <w:rPr>
+                <w:b/>
+              </w:rPr>
+            </w:pPr>
+          </w:p>
+        </w:tc>
+        <w:tc>
+          <w:tcPr>
+            <w:tcW w:w="4951" w:type="dxa"/>
+          </w:tcPr>
+          <w:p>
+            <w:pPr>
+              <w:suppressAutoHyphens w:val="0"/>
+              <w:rPr>
+                <w:b/>
+              </w:rPr>
+            </w:pPr>
+            <w:r>
+              <w:rPr>
+                <w:b/>
+              </w:rPr>
+              <w:t>Comentarios:</w:t>
+            </w:r>
+          </w:p>
+          <w:p>
+            <w:pPr>
+              <w:suppressAutoHyphens w:val="0"/>
+              <w:rPr>
+                <w:u w:val="single"/>
+              </w:rPr>
+            </w:pPr>
+            <w:r>
+              <w:rPr>
+                <w:u w:val="single"/>
+              </w:rPr>
+              <w:t>idComentario</w:t>
+            </w:r>
+          </w:p>
+          <w:p>
+            <w:pPr>
+              <w:suppressAutoHyphens w:val="0"/>
+            </w:pPr>
+            <w:r>
+              <w:t>idComentararioAnterior</w:t>
+            </w:r>
+          </w:p>
+          <w:p>
+            <w:pPr>
+              <w:suppressAutoHyphens w:val="0"/>
+            </w:pPr>
+            <w:r>
+              <w:t>textoComentario</w:t>
+            </w:r>
+          </w:p>
+          <w:p>
+            <w:pPr>
+              <w:suppressAutoHyphens w:val="0"/>
+              <w:rPr>
+                <w:b/>
+              </w:rPr>
+            </w:pPr>
+          </w:p>
+        </w:tc>
+      </w:tr>
+      <w:tr>
+        <w:tc>
+          <w:tcPr>
+            <w:tcW w:w="4950" w:type="dxa"/>
+          </w:tcPr>
+          <w:p>
+            <w:pPr>
+              <w:suppressAutoHyphens w:val="0"/>
+              <w:rPr>
+                <w:b/>
+              </w:rPr>
+            </w:pPr>
+            <w:r>
+              <w:rPr>
+                <w:b/>
+              </w:rPr>
               <w:t>Descripciones de emprendimientos:</w:t>
             </w:r>
           </w:p>
@@ -1787,44 +1960,36 @@
                 <w:u w:val="single"/>
               </w:rPr>
             </w:pPr>
-            <w:proofErr w:type="spellStart"/>
             <w:r>
               <w:rPr>
                 <w:u w:val="single"/>
               </w:rPr>
               <w:t>idDescriptor</w:t>
             </w:r>
-            <w:proofErr w:type="spellEnd"/>
-          </w:p>
-          <w:p>
-            <w:pPr>
-              <w:suppressAutoHyphens w:val="0"/>
-            </w:pPr>
-            <w:proofErr w:type="spellStart"/>
+          </w:p>
+          <w:p>
+            <w:pPr>
+              <w:suppressAutoHyphens w:val="0"/>
+            </w:pPr>
             <w:r>
               <w:t>idEmprendimiento</w:t>
             </w:r>
-            <w:proofErr w:type="spellEnd"/>
-          </w:p>
-          <w:p>
-            <w:pPr>
-              <w:suppressAutoHyphens w:val="0"/>
-            </w:pPr>
-            <w:proofErr w:type="spellStart"/>
+          </w:p>
+          <w:p>
+            <w:pPr>
+              <w:suppressAutoHyphens w:val="0"/>
+            </w:pPr>
             <w:r>
               <w:t>tipoRecurso</w:t>
             </w:r>
-            <w:proofErr w:type="spellEnd"/>
-          </w:p>
-          <w:p>
-            <w:pPr>
-              <w:suppressAutoHyphens w:val="0"/>
-            </w:pPr>
-            <w:proofErr w:type="spellStart"/>
+          </w:p>
+          <w:p>
+            <w:pPr>
+              <w:suppressAutoHyphens w:val="0"/>
+            </w:pPr>
             <w:r>
               <w:t>rutaRecurso</w:t>
             </w:r>
-            <w:proofErr w:type="spellEnd"/>
           </w:p>
           <w:p>
             <w:pPr>
@@ -1980,23 +2145,7 @@
           <w:rFonts w:ascii="Arial" w:eastAsia="Arial" w:hAnsi="Arial" w:cs="Arial"/>
           <w:sz w:val="22"/>
         </w:rPr>
-        <w:t>Fecha</w:t>
-      </w:r>
-      <w:proofErr w:type="gramStart"/>
-      <w:r>
-        <w:rPr>
-          <w:rFonts w:ascii="Arial" w:eastAsia="Arial" w:hAnsi="Arial" w:cs="Arial"/>
-          <w:sz w:val="22"/>
-        </w:rPr>
-        <w:t>:_</w:t>
-      </w:r>
-      <w:proofErr w:type="gramEnd"/>
-      <w:r>
-        <w:rPr>
-          <w:rFonts w:ascii="Arial" w:eastAsia="Arial" w:hAnsi="Arial" w:cs="Arial"/>
-          <w:sz w:val="22"/>
-        </w:rPr>
-        <w:t>________________</w:t>
+        <w:t>Fecha:_________________</w:t>
       </w:r>
       <w:r>
         <w:rPr>
@@ -2066,23 +2215,7 @@
           <w:rFonts w:ascii="Arial" w:eastAsia="Arial" w:hAnsi="Arial" w:cs="Arial"/>
           <w:sz w:val="22"/>
         </w:rPr>
-        <w:t>Fecha</w:t>
-      </w:r>
-      <w:proofErr w:type="gramStart"/>
-      <w:r>
-        <w:rPr>
-          <w:rFonts w:ascii="Arial" w:eastAsia="Arial" w:hAnsi="Arial" w:cs="Arial"/>
-          <w:sz w:val="22"/>
-        </w:rPr>
-        <w:t>:_</w:t>
-      </w:r>
-      <w:proofErr w:type="gramEnd"/>
-      <w:r>
-        <w:rPr>
-          <w:rFonts w:ascii="Arial" w:eastAsia="Arial" w:hAnsi="Arial" w:cs="Arial"/>
-          <w:sz w:val="22"/>
-        </w:rPr>
-        <w:t>________________</w:t>
+        <w:t>Fecha:_________________</w:t>
       </w:r>
       <w:r>
         <w:rPr>
@@ -2090,17 +2223,8 @@
           <w:sz w:val="22"/>
         </w:rPr>
         <w:br/>
-        <w:t xml:space="preserve">              </w:t>
+        <w:t xml:space="preserve">              Controller</w:t>
       </w:r>
-      <w:proofErr w:type="spellStart"/>
-      <w:r>
-        <w:rPr>
-          <w:rFonts w:ascii="Arial" w:eastAsia="Arial" w:hAnsi="Arial" w:cs="Arial"/>
-          <w:sz w:val="22"/>
-        </w:rPr>
-        <w:t>Controller</w:t>
-      </w:r>
-      <w:proofErr w:type="spellEnd"/>
     </w:p>
     <w:p/>
     <w:sectPr>
@@ -2170,7 +2294,7 @@
       <w:rPr>
         <w:noProof/>
       </w:rPr>
-      <w:t>5</w:t>
+      <w:t>1</w:t>
     </w:r>
     <w:r>
       <w:fldChar w:fldCharType="end"/>
@@ -2354,23 +2478,13 @@
             <w:widowControl w:val="0"/>
             <w:jc w:val="center"/>
           </w:pPr>
-          <w:proofErr w:type="spellStart"/>
           <w:r>
             <w:rPr>
               <w:rFonts w:ascii="Arial" w:eastAsia="Arial" w:hAnsi="Arial" w:cs="Arial"/>
               <w:b/>
               <w:sz w:val="20"/>
             </w:rPr>
-            <w:t>AsociateYa</w:t>
-          </w:r>
-          <w:proofErr w:type="spellEnd"/>
-          <w:r>
-            <w:rPr>
-              <w:rFonts w:ascii="Arial" w:eastAsia="Arial" w:hAnsi="Arial" w:cs="Arial"/>
-              <w:b/>
-              <w:sz w:val="20"/>
-            </w:rPr>
-            <w:t xml:space="preserve"> S.A.</w:t>
+            <w:t>AsociateYa S.A.</w:t>
           </w:r>
         </w:p>
       </w:tc>
@@ -2397,13 +2511,13 @@
           </w:pPr>
           <w:r>
             <w:object w:dxaOrig="765" w:dyaOrig="748">
-              <v:shape id="ole_rId2" o:spid="_x0000_i1026" style="width:67.5pt;height:66pt" coordsize="" o:spt="100" adj="0,,0" path="" stroked="f">
+              <v:shape id="ole_rId2" o:spid="_x0000_i1026" style="width:67.7pt;height:66.1pt" coordsize="" o:spt="100" adj="0,,0" path="" stroked="f">
                 <v:stroke joinstyle="miter"/>
                 <v:imagedata r:id="rId2" o:title=""/>
                 <v:formulas/>
                 <v:path o:connecttype="segments"/>
               </v:shape>
-              <o:OLEObject Type="Embed" ProgID="PBrush" ShapeID="ole_rId2" DrawAspect="Content" ObjectID="_1496584048" r:id="rId3"/>
+              <o:OLEObject Type="Embed" ProgID="PBrush" ShapeID="ole_rId2" DrawAspect="Content" ObjectID="_1496653009" r:id="rId3"/>
             </w:object>
           </w:r>
         </w:p>
@@ -2560,7 +2674,7 @@
               <w:b/>
               <w:sz w:val="20"/>
             </w:rPr>
-            <w:t>2</w:t>
+            <w:t>3</w:t>
           </w:r>
         </w:p>
       </w:tc>
@@ -2595,7 +2709,7 @@
               <w:b/>
               <w:sz w:val="20"/>
             </w:rPr>
-            <w:t>15</w:t>
+            <w:t>20</w:t>
           </w:r>
           <w:r>
             <w:rPr>

</xml_diff>

<commit_message>
Nuevas descripciones de CU
</commit_message>
<xml_diff>
--- a/Entregables/DER/DER_2015-UTN_V1.0.docx
+++ b/Entregables/DER/DER_2015-UTN_V1.0.docx
@@ -244,12 +244,21 @@
               <w:spacing w:after="120"/>
               <w:ind w:left="175"/>
             </w:pPr>
+            <w:proofErr w:type="spellStart"/>
             <w:r>
               <w:rPr>
                 <w:rFonts w:ascii="Arial" w:eastAsia="Arial" w:hAnsi="Arial" w:cs="Arial"/>
                 <w:sz w:val="20"/>
               </w:rPr>
-              <w:t>Croci, Federico</w:t>
+              <w:t>Croci</w:t>
+            </w:r>
+            <w:proofErr w:type="spellEnd"/>
+            <w:r>
+              <w:rPr>
+                <w:rFonts w:ascii="Arial" w:eastAsia="Arial" w:hAnsi="Arial" w:cs="Arial"/>
+                <w:sz w:val="20"/>
+              </w:rPr>
+              <w:t>, Federico</w:t>
             </w:r>
           </w:p>
         </w:tc>
@@ -336,12 +345,21 @@
               <w:spacing w:after="120"/>
               <w:ind w:left="175"/>
             </w:pPr>
+            <w:proofErr w:type="spellStart"/>
             <w:r>
               <w:rPr>
                 <w:rFonts w:ascii="Arial" w:eastAsia="Arial" w:hAnsi="Arial" w:cs="Arial"/>
                 <w:sz w:val="20"/>
               </w:rPr>
-              <w:t>Budic, Hernán</w:t>
+              <w:t>Budic</w:t>
+            </w:r>
+            <w:proofErr w:type="spellEnd"/>
+            <w:r>
+              <w:rPr>
+                <w:rFonts w:ascii="Arial" w:eastAsia="Arial" w:hAnsi="Arial" w:cs="Arial"/>
+                <w:sz w:val="20"/>
+              </w:rPr>
+              <w:t>, Hernán</w:t>
             </w:r>
           </w:p>
         </w:tc>
@@ -427,13 +445,23 @@
               <w:spacing w:after="120"/>
               <w:ind w:left="175"/>
             </w:pPr>
+            <w:proofErr w:type="spellStart"/>
             <w:r>
               <w:rPr>
                 <w:rFonts w:ascii="Arial" w:eastAsia="Arial" w:hAnsi="Arial" w:cs="Arial"/>
                 <w:sz w:val="20"/>
                 <w:shd w:val="clear" w:color="auto" w:fill="FFFFFF"/>
               </w:rPr>
-              <w:t>Rodriguez, Maximiliano</w:t>
+              <w:t>Rodriguez</w:t>
+            </w:r>
+            <w:proofErr w:type="spellEnd"/>
+            <w:r>
+              <w:rPr>
+                <w:rFonts w:ascii="Arial" w:eastAsia="Arial" w:hAnsi="Arial" w:cs="Arial"/>
+                <w:sz w:val="20"/>
+                <w:shd w:val="clear" w:color="auto" w:fill="FFFFFF"/>
+              </w:rPr>
+              <w:t>, Maximiliano</w:t>
             </w:r>
           </w:p>
         </w:tc>
@@ -520,12 +548,21 @@
               <w:spacing w:after="120"/>
               <w:ind w:left="175"/>
             </w:pPr>
+            <w:proofErr w:type="spellStart"/>
             <w:r>
               <w:rPr>
                 <w:rFonts w:ascii="Arial" w:eastAsia="Arial" w:hAnsi="Arial" w:cs="Arial"/>
                 <w:sz w:val="20"/>
               </w:rPr>
-              <w:t>Tiberti, Franco</w:t>
+              <w:t>Tiberti</w:t>
+            </w:r>
+            <w:proofErr w:type="spellEnd"/>
+            <w:r>
+              <w:rPr>
+                <w:rFonts w:ascii="Arial" w:eastAsia="Arial" w:hAnsi="Arial" w:cs="Arial"/>
+                <w:sz w:val="20"/>
+              </w:rPr>
+              <w:t>, Franco</w:t>
             </w:r>
           </w:p>
         </w:tc>
@@ -641,13 +678,42 @@
           <w:i/>
           <w:sz w:val="22"/>
         </w:rPr>
-        <w:t xml:space="preserve"> Ing. Federico Casuseslu, Ing. Nicolás Rodriguez</w:t>
+        <w:t xml:space="preserve"> Ing. Federico </w:t>
       </w:r>
+      <w:proofErr w:type="spellStart"/>
+      <w:r>
+        <w:rPr>
+          <w:rFonts w:ascii="Arial" w:eastAsia="Arial" w:hAnsi="Arial" w:cs="Arial"/>
+          <w:i/>
+          <w:sz w:val="22"/>
+        </w:rPr>
+        <w:t>Casuseslu</w:t>
+      </w:r>
+      <w:proofErr w:type="spellEnd"/>
+      <w:r>
+        <w:rPr>
+          <w:rFonts w:ascii="Arial" w:eastAsia="Arial" w:hAnsi="Arial" w:cs="Arial"/>
+          <w:i/>
+          <w:sz w:val="22"/>
+        </w:rPr>
+        <w:t xml:space="preserve">, Ing. Nicolás </w:t>
+      </w:r>
+      <w:proofErr w:type="spellStart"/>
+      <w:r>
+        <w:rPr>
+          <w:rFonts w:ascii="Arial" w:eastAsia="Arial" w:hAnsi="Arial" w:cs="Arial"/>
+          <w:i/>
+          <w:sz w:val="22"/>
+        </w:rPr>
+        <w:t>Rodriguez</w:t>
+      </w:r>
+      <w:proofErr w:type="spellEnd"/>
     </w:p>
     <w:p>
       <w:pPr>
         <w:jc w:val="both"/>
       </w:pPr>
+      <w:proofErr w:type="spellStart"/>
       <w:r>
         <w:rPr>
           <w:rFonts w:ascii="Arial" w:eastAsia="Arial" w:hAnsi="Arial" w:cs="Arial"/>
@@ -655,7 +721,17 @@
           <w:i/>
           <w:sz w:val="22"/>
         </w:rPr>
-        <w:t xml:space="preserve">Controller: </w:t>
+        <w:t>Controller</w:t>
+      </w:r>
+      <w:proofErr w:type="spellEnd"/>
+      <w:r>
+        <w:rPr>
+          <w:rFonts w:ascii="Arial" w:eastAsia="Arial" w:hAnsi="Arial" w:cs="Arial"/>
+          <w:b/>
+          <w:i/>
+          <w:sz w:val="22"/>
+        </w:rPr>
+        <w:t xml:space="preserve">: </w:t>
       </w:r>
       <w:r>
         <w:rPr>
@@ -958,12 +1034,21 @@
               <w:widowControl w:val="0"/>
               <w:spacing w:before="40" w:after="40" w:line="288" w:lineRule="auto"/>
             </w:pPr>
+            <w:proofErr w:type="spellStart"/>
             <w:r>
               <w:rPr>
                 <w:rFonts w:ascii="Arial" w:eastAsia="Arial" w:hAnsi="Arial" w:cs="Arial"/>
                 <w:sz w:val="22"/>
               </w:rPr>
-              <w:t>Croci, Federico Nicolás</w:t>
+              <w:t>Croci</w:t>
+            </w:r>
+            <w:proofErr w:type="spellEnd"/>
+            <w:r>
+              <w:rPr>
+                <w:rFonts w:ascii="Arial" w:eastAsia="Arial" w:hAnsi="Arial" w:cs="Arial"/>
+                <w:sz w:val="22"/>
+              </w:rPr>
+              <w:t>, Federico Nicolás</w:t>
             </w:r>
           </w:p>
         </w:tc>
@@ -1088,17 +1173,24 @@
               <w:widowControl w:val="0"/>
               <w:spacing w:before="40" w:after="40" w:line="288" w:lineRule="auto"/>
             </w:pPr>
+            <w:proofErr w:type="spellStart"/>
             <w:r>
               <w:rPr>
                 <w:rFonts w:ascii="Arial" w:eastAsia="Arial" w:hAnsi="Arial" w:cs="Arial"/>
                 <w:sz w:val="22"/>
               </w:rPr>
-              <w:t>Croci, Federico Nicolás</w:t>
+              <w:t>Croci</w:t>
+            </w:r>
+            <w:proofErr w:type="spellEnd"/>
+            <w:r>
+              <w:rPr>
+                <w:rFonts w:ascii="Arial" w:eastAsia="Arial" w:hAnsi="Arial" w:cs="Arial"/>
+                <w:sz w:val="22"/>
+              </w:rPr>
+              <w:t>, Federico Nicolás</w:t>
             </w:r>
           </w:p>
         </w:tc>
-        <w:bookmarkStart w:id="0" w:name="_GoBack"/>
-        <w:bookmarkEnd w:id="0"/>
       </w:tr>
       <w:tr>
         <w:trPr>
@@ -1224,12 +1316,21 @@
                 <w:sz w:val="22"/>
               </w:rPr>
             </w:pPr>
+            <w:proofErr w:type="spellStart"/>
             <w:r>
               <w:rPr>
                 <w:rFonts w:ascii="Arial" w:eastAsia="Arial" w:hAnsi="Arial" w:cs="Arial"/>
                 <w:sz w:val="22"/>
               </w:rPr>
-              <w:t>Croci, Federico Nicolás</w:t>
+              <w:t>Croci</w:t>
+            </w:r>
+            <w:proofErr w:type="spellEnd"/>
+            <w:r>
+              <w:rPr>
+                <w:rFonts w:ascii="Arial" w:eastAsia="Arial" w:hAnsi="Arial" w:cs="Arial"/>
+                <w:sz w:val="22"/>
+              </w:rPr>
+              <w:t>, Federico Nicolás</w:t>
             </w:r>
           </w:p>
         </w:tc>
@@ -1357,7 +1458,7 @@
           <v:shape id="_x0000_i1025" type="#_x0000_t75" style="width:437.35pt;height:285.3pt" o:ole="">
             <v:imagedata r:id="rId7" o:title=""/>
           </v:shape>
-          <o:OLEObject Type="Embed" ProgID="Visio.Drawing.15" ShapeID="_x0000_i1025" DrawAspect="Content" ObjectID="_1496653008" r:id="rId8"/>
+          <o:OLEObject Type="Embed" ProgID="Visio.Drawing.15" ShapeID="_x0000_i1025" DrawAspect="Content" ObjectID="_1496653227" r:id="rId8"/>
         </w:object>
       </w:r>
     </w:p>
@@ -1413,19 +1514,47 @@
                 <w:u w:val="single"/>
               </w:rPr>
             </w:pPr>
+            <w:proofErr w:type="spellStart"/>
             <w:r>
               <w:rPr>
                 <w:u w:val="single"/>
               </w:rPr>
-              <w:t xml:space="preserve">idUsuario </w:t>
-            </w:r>
-          </w:p>
-          <w:p>
-            <w:pPr>
-              <w:suppressAutoHyphens w:val="0"/>
-            </w:pPr>
+              <w:t>idUsuario</w:t>
+            </w:r>
+            <w:proofErr w:type="spellEnd"/>
+            <w:r>
+              <w:rPr>
+                <w:u w:val="single"/>
+              </w:rPr>
+              <w:t xml:space="preserve"> </w:t>
+            </w:r>
+          </w:p>
+          <w:p>
+            <w:pPr>
+              <w:suppressAutoHyphens w:val="0"/>
+            </w:pPr>
+            <w:proofErr w:type="spellStart"/>
             <w:r>
               <w:t>fechaCreacion</w:t>
+            </w:r>
+            <w:proofErr w:type="spellEnd"/>
+          </w:p>
+          <w:p>
+            <w:pPr>
+              <w:suppressAutoHyphens w:val="0"/>
+            </w:pPr>
+            <w:proofErr w:type="spellStart"/>
+            <w:r>
+              <w:t>nombreUsuario</w:t>
+            </w:r>
+            <w:proofErr w:type="spellEnd"/>
+          </w:p>
+          <w:p>
+            <w:pPr>
+              <w:suppressAutoHyphens w:val="0"/>
+            </w:pPr>
+            <w:r>
+              <w:t>contraseña</w:t>
             </w:r>
           </w:p>
           <w:p>
@@ -1476,28 +1605,42 @@
                 <w:u w:val="single"/>
               </w:rPr>
             </w:pPr>
+            <w:proofErr w:type="spellStart"/>
             <w:r>
               <w:rPr>
                 <w:u w:val="single"/>
               </w:rPr>
               <w:t>idEmprendedor</w:t>
             </w:r>
-          </w:p>
-          <w:p>
-            <w:pPr>
-              <w:suppressAutoHyphens w:val="0"/>
-            </w:pPr>
+            <w:proofErr w:type="spellEnd"/>
+          </w:p>
+          <w:p>
+            <w:pPr>
+              <w:suppressAutoHyphens w:val="0"/>
+            </w:pPr>
+            <w:proofErr w:type="spellStart"/>
             <w:r>
               <w:t>idUsuario</w:t>
             </w:r>
-          </w:p>
-          <w:p>
-            <w:pPr>
-              <w:suppressAutoHyphens w:val="0"/>
-            </w:pPr>
-            <w:r>
-              <w:t>fechaAprobacion</w:t>
-            </w:r>
+            <w:proofErr w:type="spellEnd"/>
+          </w:p>
+          <w:p>
+            <w:pPr>
+              <w:suppressAutoHyphens w:val="0"/>
+            </w:pPr>
+            <w:proofErr w:type="spellStart"/>
+            <w:r>
+              <w:t>fechaAprobaci</w:t>
+            </w:r>
+            <w:r>
+              <w:t>ó</w:t>
+            </w:r>
+            <w:bookmarkStart w:id="0" w:name="_GoBack"/>
+            <w:bookmarkEnd w:id="0"/>
+            <w:r>
+              <w:t>n</w:t>
+            </w:r>
+            <w:proofErr w:type="spellEnd"/>
           </w:p>
           <w:p>
             <w:pPr>
@@ -1535,28 +1678,34 @@
                 <w:u w:val="single"/>
               </w:rPr>
             </w:pPr>
+            <w:proofErr w:type="spellStart"/>
             <w:r>
               <w:rPr>
                 <w:u w:val="single"/>
               </w:rPr>
               <w:t>idConjuntoDatos</w:t>
             </w:r>
-          </w:p>
-          <w:p>
-            <w:pPr>
-              <w:suppressAutoHyphens w:val="0"/>
-            </w:pPr>
+            <w:proofErr w:type="spellEnd"/>
+          </w:p>
+          <w:p>
+            <w:pPr>
+              <w:suppressAutoHyphens w:val="0"/>
+            </w:pPr>
+            <w:proofErr w:type="spellStart"/>
             <w:r>
               <w:t>idUsuario</w:t>
             </w:r>
-          </w:p>
-          <w:p>
-            <w:pPr>
-              <w:suppressAutoHyphens w:val="0"/>
-            </w:pPr>
+            <w:proofErr w:type="spellEnd"/>
+          </w:p>
+          <w:p>
+            <w:pPr>
+              <w:suppressAutoHyphens w:val="0"/>
+            </w:pPr>
+            <w:proofErr w:type="spellStart"/>
             <w:r>
               <w:t>fechaConjuntoDatos</w:t>
             </w:r>
+            <w:proofErr w:type="spellEnd"/>
           </w:p>
           <w:p>
             <w:pPr>
@@ -1579,6 +1728,7 @@
               <w:suppressAutoHyphens w:val="0"/>
             </w:pPr>
             <w:r>
+              <w:lastRenderedPageBreak/>
               <w:t>DNI</w:t>
             </w:r>
           </w:p>
@@ -1595,7 +1745,6 @@
               <w:suppressAutoHyphens w:val="0"/>
             </w:pPr>
             <w:r>
-              <w:lastRenderedPageBreak/>
               <w:t>CUIT</w:t>
             </w:r>
           </w:p>
@@ -1647,28 +1796,34 @@
                 <w:u w:val="single"/>
               </w:rPr>
             </w:pPr>
+            <w:proofErr w:type="spellStart"/>
             <w:r>
               <w:rPr>
                 <w:u w:val="single"/>
               </w:rPr>
               <w:t>idConjuntoDatos</w:t>
             </w:r>
-          </w:p>
-          <w:p>
-            <w:pPr>
-              <w:suppressAutoHyphens w:val="0"/>
-            </w:pPr>
+            <w:proofErr w:type="spellEnd"/>
+          </w:p>
+          <w:p>
+            <w:pPr>
+              <w:suppressAutoHyphens w:val="0"/>
+            </w:pPr>
+            <w:proofErr w:type="spellStart"/>
             <w:r>
               <w:t>idEmprendedor</w:t>
             </w:r>
-          </w:p>
-          <w:p>
-            <w:pPr>
-              <w:suppressAutoHyphens w:val="0"/>
-            </w:pPr>
+            <w:proofErr w:type="spellEnd"/>
+          </w:p>
+          <w:p>
+            <w:pPr>
+              <w:suppressAutoHyphens w:val="0"/>
+            </w:pPr>
+            <w:proofErr w:type="spellStart"/>
             <w:r>
               <w:t>fechaConjuntoDatos</w:t>
             </w:r>
+            <w:proofErr w:type="spellEnd"/>
           </w:p>
           <w:p>
             <w:pPr>
@@ -1704,28 +1859,34 @@
                 <w:u w:val="single"/>
               </w:rPr>
             </w:pPr>
+            <w:proofErr w:type="spellStart"/>
             <w:r>
               <w:rPr>
                 <w:u w:val="single"/>
               </w:rPr>
               <w:t>idInversion</w:t>
             </w:r>
-          </w:p>
-          <w:p>
-            <w:pPr>
-              <w:suppressAutoHyphens w:val="0"/>
-            </w:pPr>
+            <w:proofErr w:type="spellEnd"/>
+          </w:p>
+          <w:p>
+            <w:pPr>
+              <w:suppressAutoHyphens w:val="0"/>
+            </w:pPr>
+            <w:proofErr w:type="spellStart"/>
             <w:r>
               <w:t>idUsuario</w:t>
             </w:r>
-          </w:p>
-          <w:p>
-            <w:pPr>
-              <w:suppressAutoHyphens w:val="0"/>
-            </w:pPr>
+            <w:proofErr w:type="spellEnd"/>
+          </w:p>
+          <w:p>
+            <w:pPr>
+              <w:suppressAutoHyphens w:val="0"/>
+            </w:pPr>
+            <w:proofErr w:type="spellStart"/>
             <w:r>
               <w:t>idEmprendimiento</w:t>
             </w:r>
+            <w:proofErr w:type="spellEnd"/>
           </w:p>
           <w:p>
             <w:pPr>
@@ -1769,20 +1930,24 @@
                 <w:u w:val="single"/>
               </w:rPr>
             </w:pPr>
+            <w:proofErr w:type="spellStart"/>
             <w:r>
               <w:rPr>
                 <w:u w:val="single"/>
               </w:rPr>
               <w:t>idEmprendimiento</w:t>
             </w:r>
-          </w:p>
-          <w:p>
-            <w:pPr>
-              <w:suppressAutoHyphens w:val="0"/>
-            </w:pPr>
+            <w:proofErr w:type="spellEnd"/>
+          </w:p>
+          <w:p>
+            <w:pPr>
+              <w:suppressAutoHyphens w:val="0"/>
+            </w:pPr>
+            <w:proofErr w:type="spellStart"/>
             <w:r>
               <w:t>idCategoria</w:t>
             </w:r>
+            <w:proofErr w:type="spellEnd"/>
           </w:p>
           <w:p>
             <w:pPr>
@@ -1830,11 +1995,19 @@
                 <w:b/>
               </w:rPr>
             </w:pPr>
+            <w:proofErr w:type="spellStart"/>
             <w:r>
               <w:rPr>
                 <w:b/>
               </w:rPr>
-              <w:t>Categorias:</w:t>
+              <w:t>Categorias</w:t>
+            </w:r>
+            <w:proofErr w:type="spellEnd"/>
+            <w:r>
+              <w:rPr>
+                <w:b/>
+              </w:rPr>
+              <w:t>:</w:t>
             </w:r>
           </w:p>
           <w:p>
@@ -1844,28 +2017,34 @@
                 <w:u w:val="single"/>
               </w:rPr>
             </w:pPr>
+            <w:proofErr w:type="spellStart"/>
             <w:r>
               <w:rPr>
                 <w:u w:val="single"/>
               </w:rPr>
               <w:t>idCategoria</w:t>
             </w:r>
-          </w:p>
-          <w:p>
-            <w:pPr>
-              <w:suppressAutoHyphens w:val="0"/>
-            </w:pPr>
+            <w:proofErr w:type="spellEnd"/>
+          </w:p>
+          <w:p>
+            <w:pPr>
+              <w:suppressAutoHyphens w:val="0"/>
+            </w:pPr>
+            <w:proofErr w:type="spellStart"/>
             <w:r>
               <w:t>nombreCategoria</w:t>
             </w:r>
-          </w:p>
-          <w:p>
-            <w:pPr>
-              <w:suppressAutoHyphens w:val="0"/>
-            </w:pPr>
+            <w:proofErr w:type="spellEnd"/>
+          </w:p>
+          <w:p>
+            <w:pPr>
+              <w:suppressAutoHyphens w:val="0"/>
+            </w:pPr>
+            <w:proofErr w:type="spellStart"/>
             <w:r>
               <w:t>descripcionCategoria</w:t>
             </w:r>
+            <w:proofErr w:type="spellEnd"/>
           </w:p>
           <w:p>
             <w:pPr>
@@ -1901,28 +2080,34 @@
                 <w:u w:val="single"/>
               </w:rPr>
             </w:pPr>
+            <w:proofErr w:type="spellStart"/>
             <w:r>
               <w:rPr>
                 <w:u w:val="single"/>
               </w:rPr>
               <w:t>idComentario</w:t>
             </w:r>
-          </w:p>
-          <w:p>
-            <w:pPr>
-              <w:suppressAutoHyphens w:val="0"/>
-            </w:pPr>
+            <w:proofErr w:type="spellEnd"/>
+          </w:p>
+          <w:p>
+            <w:pPr>
+              <w:suppressAutoHyphens w:val="0"/>
+            </w:pPr>
+            <w:proofErr w:type="spellStart"/>
             <w:r>
               <w:t>idComentararioAnterior</w:t>
             </w:r>
-          </w:p>
-          <w:p>
-            <w:pPr>
-              <w:suppressAutoHyphens w:val="0"/>
-            </w:pPr>
+            <w:proofErr w:type="spellEnd"/>
+          </w:p>
+          <w:p>
+            <w:pPr>
+              <w:suppressAutoHyphens w:val="0"/>
+            </w:pPr>
+            <w:proofErr w:type="spellStart"/>
             <w:r>
               <w:t>textoComentario</w:t>
             </w:r>
+            <w:proofErr w:type="spellEnd"/>
           </w:p>
           <w:p>
             <w:pPr>
@@ -1960,36 +2145,44 @@
                 <w:u w:val="single"/>
               </w:rPr>
             </w:pPr>
+            <w:proofErr w:type="spellStart"/>
             <w:r>
               <w:rPr>
                 <w:u w:val="single"/>
               </w:rPr>
               <w:t>idDescriptor</w:t>
             </w:r>
-          </w:p>
-          <w:p>
-            <w:pPr>
-              <w:suppressAutoHyphens w:val="0"/>
-            </w:pPr>
+            <w:proofErr w:type="spellEnd"/>
+          </w:p>
+          <w:p>
+            <w:pPr>
+              <w:suppressAutoHyphens w:val="0"/>
+            </w:pPr>
+            <w:proofErr w:type="spellStart"/>
             <w:r>
               <w:t>idEmprendimiento</w:t>
             </w:r>
-          </w:p>
-          <w:p>
-            <w:pPr>
-              <w:suppressAutoHyphens w:val="0"/>
-            </w:pPr>
+            <w:proofErr w:type="spellEnd"/>
+          </w:p>
+          <w:p>
+            <w:pPr>
+              <w:suppressAutoHyphens w:val="0"/>
+            </w:pPr>
+            <w:proofErr w:type="spellStart"/>
             <w:r>
               <w:t>tipoRecurso</w:t>
             </w:r>
-          </w:p>
-          <w:p>
-            <w:pPr>
-              <w:suppressAutoHyphens w:val="0"/>
-            </w:pPr>
+            <w:proofErr w:type="spellEnd"/>
+          </w:p>
+          <w:p>
+            <w:pPr>
+              <w:suppressAutoHyphens w:val="0"/>
+            </w:pPr>
+            <w:proofErr w:type="spellStart"/>
             <w:r>
               <w:t>rutaRecurso</w:t>
             </w:r>
+            <w:proofErr w:type="spellEnd"/>
           </w:p>
           <w:p>
             <w:pPr>
@@ -2145,7 +2338,23 @@
           <w:rFonts w:ascii="Arial" w:eastAsia="Arial" w:hAnsi="Arial" w:cs="Arial"/>
           <w:sz w:val="22"/>
         </w:rPr>
-        <w:t>Fecha:_________________</w:t>
+        <w:t>Fecha</w:t>
+      </w:r>
+      <w:proofErr w:type="gramStart"/>
+      <w:r>
+        <w:rPr>
+          <w:rFonts w:ascii="Arial" w:eastAsia="Arial" w:hAnsi="Arial" w:cs="Arial"/>
+          <w:sz w:val="22"/>
+        </w:rPr>
+        <w:t>:_</w:t>
+      </w:r>
+      <w:proofErr w:type="gramEnd"/>
+      <w:r>
+        <w:rPr>
+          <w:rFonts w:ascii="Arial" w:eastAsia="Arial" w:hAnsi="Arial" w:cs="Arial"/>
+          <w:sz w:val="22"/>
+        </w:rPr>
+        <w:t>________________</w:t>
       </w:r>
       <w:r>
         <w:rPr>
@@ -2215,7 +2424,23 @@
           <w:rFonts w:ascii="Arial" w:eastAsia="Arial" w:hAnsi="Arial" w:cs="Arial"/>
           <w:sz w:val="22"/>
         </w:rPr>
-        <w:t>Fecha:_________________</w:t>
+        <w:t>Fecha</w:t>
+      </w:r>
+      <w:proofErr w:type="gramStart"/>
+      <w:r>
+        <w:rPr>
+          <w:rFonts w:ascii="Arial" w:eastAsia="Arial" w:hAnsi="Arial" w:cs="Arial"/>
+          <w:sz w:val="22"/>
+        </w:rPr>
+        <w:t>:_</w:t>
+      </w:r>
+      <w:proofErr w:type="gramEnd"/>
+      <w:r>
+        <w:rPr>
+          <w:rFonts w:ascii="Arial" w:eastAsia="Arial" w:hAnsi="Arial" w:cs="Arial"/>
+          <w:sz w:val="22"/>
+        </w:rPr>
+        <w:t>________________</w:t>
       </w:r>
       <w:r>
         <w:rPr>
@@ -2223,8 +2448,17 @@
           <w:sz w:val="22"/>
         </w:rPr>
         <w:br/>
-        <w:t xml:space="preserve">              Controller</w:t>
+        <w:t xml:space="preserve">              </w:t>
       </w:r>
+      <w:proofErr w:type="spellStart"/>
+      <w:r>
+        <w:rPr>
+          <w:rFonts w:ascii="Arial" w:eastAsia="Arial" w:hAnsi="Arial" w:cs="Arial"/>
+          <w:sz w:val="22"/>
+        </w:rPr>
+        <w:t>Controller</w:t>
+      </w:r>
+      <w:proofErr w:type="spellEnd"/>
     </w:p>
     <w:p/>
     <w:sectPr>
@@ -2294,7 +2528,7 @@
       <w:rPr>
         <w:noProof/>
       </w:rPr>
-      <w:t>1</w:t>
+      <w:t>4</w:t>
     </w:r>
     <w:r>
       <w:fldChar w:fldCharType="end"/>
@@ -2478,13 +2712,23 @@
             <w:widowControl w:val="0"/>
             <w:jc w:val="center"/>
           </w:pPr>
+          <w:proofErr w:type="spellStart"/>
           <w:r>
             <w:rPr>
               <w:rFonts w:ascii="Arial" w:eastAsia="Arial" w:hAnsi="Arial" w:cs="Arial"/>
               <w:b/>
               <w:sz w:val="20"/>
             </w:rPr>
-            <w:t>AsociateYa S.A.</w:t>
+            <w:t>AsociateYa</w:t>
+          </w:r>
+          <w:proofErr w:type="spellEnd"/>
+          <w:r>
+            <w:rPr>
+              <w:rFonts w:ascii="Arial" w:eastAsia="Arial" w:hAnsi="Arial" w:cs="Arial"/>
+              <w:b/>
+              <w:sz w:val="20"/>
+            </w:rPr>
+            <w:t xml:space="preserve"> S.A.</w:t>
           </w:r>
         </w:p>
       </w:tc>
@@ -2517,7 +2761,7 @@
                 <v:formulas/>
                 <v:path o:connecttype="segments"/>
               </v:shape>
-              <o:OLEObject Type="Embed" ProgID="PBrush" ShapeID="ole_rId2" DrawAspect="Content" ObjectID="_1496653009" r:id="rId3"/>
+              <o:OLEObject Type="Embed" ProgID="PBrush" ShapeID="ole_rId2" DrawAspect="Content" ObjectID="_1496653228" r:id="rId3"/>
             </w:object>
           </w:r>
         </w:p>

</xml_diff>

<commit_message>
Casos de uso y DER
</commit_message>
<xml_diff>
--- a/Entregables/DER/DER_2015-UTN_V1.0.docx
+++ b/Entregables/DER/DER_2015-UTN_V1.0.docx
@@ -1458,7 +1458,7 @@
           <v:shape id="_x0000_i1025" type="#_x0000_t75" style="width:437.35pt;height:285.3pt" o:ole="">
             <v:imagedata r:id="rId7" o:title=""/>
           </v:shape>
-          <o:OLEObject Type="Embed" ProgID="Visio.Drawing.15" ShapeID="_x0000_i1025" DrawAspect="Content" ObjectID="_1496653227" r:id="rId8"/>
+          <o:OLEObject Type="Embed" ProgID="Visio.Drawing.15" ShapeID="_x0000_i1025" DrawAspect="Content" ObjectID="_1496657169" r:id="rId8"/>
         </w:object>
       </w:r>
     </w:p>
@@ -1562,7 +1562,21 @@
               <w:suppressAutoHyphens w:val="0"/>
             </w:pPr>
             <w:r>
-              <w:t>estado</w:t>
+              <w:t>E</w:t>
+            </w:r>
+            <w:r>
+              <w:t>stado</w:t>
+            </w:r>
+            <w:r>
+              <w:t>: [</w:t>
+            </w:r>
+            <w:proofErr w:type="spellStart"/>
+            <w:r>
+              <w:t>Activo|Inactivo</w:t>
+            </w:r>
+            <w:proofErr w:type="spellEnd"/>
+            <w:r>
+              <w:t>]</w:t>
             </w:r>
           </w:p>
           <w:p>
@@ -1635,20 +1649,28 @@
             <w:r>
               <w:t>ó</w:t>
             </w:r>
+            <w:r>
+              <w:t>n</w:t>
+            </w:r>
+            <w:proofErr w:type="spellEnd"/>
+          </w:p>
+          <w:p>
+            <w:pPr>
+              <w:suppressAutoHyphens w:val="0"/>
+            </w:pPr>
+            <w:r>
+              <w:t>estado</w:t>
+            </w:r>
+          </w:p>
+          <w:p>
+            <w:pPr>
+              <w:suppressAutoHyphens w:val="0"/>
+            </w:pPr>
+            <w:r>
+              <w:t>reputación</w:t>
+            </w:r>
             <w:bookmarkStart w:id="0" w:name="_GoBack"/>
             <w:bookmarkEnd w:id="0"/>
-            <w:r>
-              <w:t>n</w:t>
-            </w:r>
-            <w:proofErr w:type="spellEnd"/>
-          </w:p>
-          <w:p>
-            <w:pPr>
-              <w:suppressAutoHyphens w:val="0"/>
-            </w:pPr>
-            <w:r>
-              <w:t>estado</w:t>
-            </w:r>
           </w:p>
         </w:tc>
       </w:tr>
@@ -1971,6 +1993,22 @@
             </w:pPr>
             <w:r>
               <w:t>Descripción</w:t>
+            </w:r>
+          </w:p>
+          <w:p>
+            <w:pPr>
+              <w:suppressAutoHyphens w:val="0"/>
+            </w:pPr>
+            <w:r>
+              <w:t>Estado:  [</w:t>
+            </w:r>
+            <w:proofErr w:type="spellStart"/>
+            <w:r>
+              <w:t>Abierto|Finalizado|Cancelado</w:t>
+            </w:r>
+            <w:proofErr w:type="spellEnd"/>
+            <w:r>
+              <w:t>]</w:t>
             </w:r>
           </w:p>
           <w:p>
@@ -2761,7 +2799,7 @@
                 <v:formulas/>
                 <v:path o:connecttype="segments"/>
               </v:shape>
-              <o:OLEObject Type="Embed" ProgID="PBrush" ShapeID="ole_rId2" DrawAspect="Content" ObjectID="_1496653228" r:id="rId3"/>
+              <o:OLEObject Type="Embed" ProgID="PBrush" ShapeID="ole_rId2" DrawAspect="Content" ObjectID="_1496657170" r:id="rId3"/>
             </w:object>
           </w:r>
         </w:p>

</xml_diff>